<commit_message>
added sys.path.insert to pptGenerator
</commit_message>
<xml_diff>
--- a/User Guide.docx
+++ b/User Guide.docx
@@ -30,8 +30,11 @@
     <w:sdt>
       <w:sdtPr>
         <w:rPr>
+          <w:rFonts w:asciiTheme="minorHAnsi" w:eastAsiaTheme="minorEastAsia" w:hAnsiTheme="minorHAnsi" w:cstheme="minorBidi"/>
+          <w:color w:val="auto"/>
           <w:sz w:val="40"/>
           <w:szCs w:val="40"/>
+          <w:lang w:val="en-SG" w:eastAsia="zh-CN"/>
         </w:rPr>
         <w:id w:val="28769235"/>
         <w:docPartObj>
@@ -41,14 +44,11 @@
       </w:sdtPr>
       <w:sdtEndPr>
         <w:rPr>
-          <w:rFonts w:asciiTheme="minorHAnsi" w:eastAsiaTheme="minorEastAsia" w:hAnsiTheme="minorHAnsi" w:cstheme="minorBidi"/>
           <w:b/>
           <w:bCs/>
           <w:noProof/>
-          <w:color w:val="auto"/>
-          <w:sz w:val="28"/>
-          <w:szCs w:val="28"/>
-          <w:lang w:val="en-SG" w:eastAsia="zh-CN"/>
+          <w:sz w:val="28"/>
+          <w:szCs w:val="28"/>
         </w:rPr>
       </w:sdtEndPr>
       <w:sdtContent>
@@ -734,14 +734,7 @@
           <w:sz w:val="28"/>
           <w:szCs w:val="28"/>
         </w:rPr>
-        <w:t>and the URL link</w:t>
-      </w:r>
-      <w:r>
-        <w:rPr>
-          <w:sz w:val="28"/>
-          <w:szCs w:val="28"/>
-        </w:rPr>
-        <w:t xml:space="preserve"> </w:t>
+        <w:t xml:space="preserve">and the URL link </w:t>
       </w:r>
       <w:r>
         <w:rPr>
@@ -807,18 +800,8 @@
           <w:sz w:val="28"/>
           <w:szCs w:val="28"/>
         </w:rPr>
-        <w:t xml:space="preserve">Download packages, pptGenerator.py, .env and template.pptx from </w:t>
-      </w:r>
-      <w:hyperlink r:id="rId6" w:history="1">
-        <w:r>
-          <w:rPr>
-            <w:rStyle w:val="Hyperlink"/>
-            <w:sz w:val="28"/>
-            <w:szCs w:val="28"/>
-          </w:rPr>
-          <w:t>OneDrive SharePoint</w:t>
-        </w:r>
-      </w:hyperlink>
+        <w:t>Download packages, pptGenerator.py, .env and template.pptx</w:t>
+      </w:r>
       <w:r>
         <w:rPr>
           <w:sz w:val="28"/>
@@ -1044,14 +1027,7 @@
           <w:sz w:val="28"/>
           <w:szCs w:val="28"/>
         </w:rPr>
-        <w:t>Type</w:t>
-      </w:r>
-      <w:r>
-        <w:rPr>
-          <w:sz w:val="28"/>
-          <w:szCs w:val="28"/>
-        </w:rPr>
-        <w:t xml:space="preserve"> </w:t>
+        <w:t>Double clicking</w:t>
       </w:r>
       <w:r>
         <w:rPr>
@@ -1059,7 +1035,7 @@
           <w:sz w:val="28"/>
           <w:szCs w:val="28"/>
         </w:rPr>
-        <w:t>python pptGenerator.py</w:t>
+        <w:t xml:space="preserve"> pptGenerator.py</w:t>
       </w:r>
       <w:r>
         <w:rPr>
@@ -1070,6 +1046,7 @@
       </w:r>
       <w:r>
         <w:rPr>
+          <w:noProof/>
           <w:sz w:val="28"/>
           <w:szCs w:val="28"/>
         </w:rPr>
@@ -1089,7 +1066,7 @@
                     <pic:cNvPicPr/>
                   </pic:nvPicPr>
                   <pic:blipFill>
-                    <a:blip r:embed="rId7"/>
+                    <a:blip r:embed="rId6"/>
                     <a:stretch>
                       <a:fillRect/>
                     </a:stretch>
@@ -1228,7 +1205,7 @@
           <w:sz w:val="28"/>
           <w:szCs w:val="28"/>
         </w:rPr>
-        <w:t xml:space="preserve"> No.1</w:t>
+        <w:t xml:space="preserve"> 1</w:t>
       </w:r>
       <w:r>
         <w:rPr>
@@ -1255,7 +1232,21 @@
           <w:sz w:val="28"/>
           <w:szCs w:val="28"/>
         </w:rPr>
-        <w:t xml:space="preserve">Choose 3 to generate a PowerPoint. (Check scenario for details) </w:t>
+        <w:t>Choose 3 to generate a PowerPoint. (Check scenario</w:t>
+      </w:r>
+      <w:r>
+        <w:rPr>
+          <w:sz w:val="28"/>
+          <w:szCs w:val="28"/>
+        </w:rPr>
+        <w:t xml:space="preserve"> 2</w:t>
+      </w:r>
+      <w:r>
+        <w:rPr>
+          <w:sz w:val="28"/>
+          <w:szCs w:val="28"/>
+        </w:rPr>
+        <w:t xml:space="preserve"> for details) </w:t>
       </w:r>
     </w:p>
     <w:p>
@@ -1341,6 +1332,7 @@
       </w:pPr>
       <w:r>
         <w:rPr>
+          <w:noProof/>
           <w:sz w:val="28"/>
           <w:szCs w:val="28"/>
         </w:rPr>
@@ -1361,7 +1353,7 @@
                     <pic:cNvPicPr/>
                   </pic:nvPicPr>
                   <pic:blipFill>
-                    <a:blip r:embed="rId8"/>
+                    <a:blip r:embed="rId7"/>
                     <a:stretch>
                       <a:fillRect/>
                     </a:stretch>
@@ -1439,6 +1431,7 @@
       </w:pPr>
       <w:r>
         <w:rPr>
+          <w:noProof/>
           <w:sz w:val="28"/>
           <w:szCs w:val="28"/>
         </w:rPr>
@@ -1458,7 +1451,7 @@
                     <pic:cNvPicPr/>
                   </pic:nvPicPr>
                   <pic:blipFill>
-                    <a:blip r:embed="rId9"/>
+                    <a:blip r:embed="rId8"/>
                     <a:stretch>
                       <a:fillRect/>
                     </a:stretch>
@@ -1585,6 +1578,34 @@
           <w:szCs w:val="28"/>
         </w:rPr>
       </w:pPr>
+    </w:p>
+    <w:p>
+      <w:pPr>
+        <w:pStyle w:val="Subtitle"/>
+        <w:numPr>
+          <w:ilvl w:val="0"/>
+          <w:numId w:val="0"/>
+        </w:numPr>
+        <w:ind w:firstLine="360"/>
+        <w:rPr>
+          <w:sz w:val="28"/>
+          <w:szCs w:val="28"/>
+        </w:rPr>
+      </w:pPr>
+    </w:p>
+    <w:p>
+      <w:pPr>
+        <w:pStyle w:val="Subtitle"/>
+        <w:numPr>
+          <w:ilvl w:val="0"/>
+          <w:numId w:val="0"/>
+        </w:numPr>
+        <w:ind w:firstLine="360"/>
+        <w:rPr>
+          <w:sz w:val="28"/>
+          <w:szCs w:val="28"/>
+        </w:rPr>
+      </w:pPr>
       <w:r>
         <w:rPr>
           <w:sz w:val="28"/>
@@ -1626,6 +1647,7 @@
       </w:pPr>
       <w:r>
         <w:rPr>
+          <w:noProof/>
           <w:sz w:val="28"/>
           <w:szCs w:val="28"/>
         </w:rPr>
@@ -1645,7 +1667,7 @@
                     <pic:cNvPicPr/>
                   </pic:nvPicPr>
                   <pic:blipFill>
-                    <a:blip r:embed="rId10"/>
+                    <a:blip r:embed="rId9"/>
                     <a:stretch>
                       <a:fillRect/>
                     </a:stretch>
@@ -1712,6 +1734,7 @@
           <w:sz w:val="28"/>
           <w:szCs w:val="28"/>
         </w:rPr>
+        <w:lastRenderedPageBreak/>
         <w:t xml:space="preserve">In the example I typed introduction to python as the course name, and press Enter to continue. </w:t>
       </w:r>
     </w:p>
@@ -1725,10 +1748,10 @@
       </w:pPr>
       <w:r>
         <w:rPr>
-          <w:sz w:val="28"/>
-          <w:szCs w:val="28"/>
-        </w:rPr>
-        <w:lastRenderedPageBreak/>
+          <w:noProof/>
+          <w:sz w:val="28"/>
+          <w:szCs w:val="28"/>
+        </w:rPr>
         <w:drawing>
           <wp:inline distT="0" distB="0" distL="0" distR="0" wp14:anchorId="21EE6ECA" wp14:editId="12F3B5D4">
             <wp:extent cx="6301033" cy="1181100"/>
@@ -1745,7 +1768,7 @@
                     <pic:cNvPicPr/>
                   </pic:nvPicPr>
                   <pic:blipFill>
-                    <a:blip r:embed="rId11"/>
+                    <a:blip r:embed="rId10"/>
                     <a:stretch>
                       <a:fillRect/>
                     </a:stretch>
@@ -1796,7 +1819,21 @@
           <w:sz w:val="28"/>
           <w:szCs w:val="28"/>
         </w:rPr>
-        <w:t xml:space="preserve">You should see figure 5 on the screen which stating the path of the generated PowerPoint. </w:t>
+        <w:t xml:space="preserve">You should see figure 5 on the screen which </w:t>
+      </w:r>
+      <w:r>
+        <w:rPr>
+          <w:sz w:val="28"/>
+          <w:szCs w:val="28"/>
+        </w:rPr>
+        <w:t>states</w:t>
+      </w:r>
+      <w:r>
+        <w:rPr>
+          <w:sz w:val="28"/>
+          <w:szCs w:val="28"/>
+        </w:rPr>
+        <w:t xml:space="preserve"> the path of the generated PowerPoint. </w:t>
       </w:r>
     </w:p>
     <w:p>
@@ -1897,7 +1934,7 @@
                     </pic:cNvPicPr>
                   </pic:nvPicPr>
                   <pic:blipFill>
-                    <a:blip r:embed="rId12" cstate="print">
+                    <a:blip r:embed="rId11" cstate="print">
                       <a:extLst>
                         <a:ext uri="{28A0092B-C50C-407E-A947-70E740481C1C}">
                           <a14:useLocalDpi xmlns:a14="http://schemas.microsoft.com/office/drawing/2010/main" val="0"/>
@@ -2026,7 +2063,7 @@
                     </pic:cNvPicPr>
                   </pic:nvPicPr>
                   <pic:blipFill>
-                    <a:blip r:embed="rId13" cstate="print">
+                    <a:blip r:embed="rId12" cstate="print">
                       <a:extLst>
                         <a:ext uri="{28A0092B-C50C-407E-A947-70E740481C1C}">
                           <a14:useLocalDpi xmlns:a14="http://schemas.microsoft.com/office/drawing/2010/main" val="0"/>
@@ -2091,7 +2128,21 @@
           <w:sz w:val="28"/>
           <w:szCs w:val="28"/>
         </w:rPr>
-        <w:t>Make sure the slide that contains dynamic object is the first slide</w:t>
+        <w:t xml:space="preserve">Make sure the dynamic object is </w:t>
+      </w:r>
+      <w:r>
+        <w:rPr>
+          <w:sz w:val="28"/>
+          <w:szCs w:val="28"/>
+        </w:rPr>
+        <w:t xml:space="preserve">on </w:t>
+      </w:r>
+      <w:r>
+        <w:rPr>
+          <w:sz w:val="28"/>
+          <w:szCs w:val="28"/>
+        </w:rPr>
+        <w:t>the first slide</w:t>
       </w:r>
     </w:p>
     <w:p>
@@ -2165,7 +2216,21 @@
           <w:sz w:val="28"/>
           <w:szCs w:val="28"/>
         </w:rPr>
-        <w:t>1 then 2</w:t>
+        <w:t xml:space="preserve">1 then </w:t>
+      </w:r>
+      <w:r>
+        <w:rPr>
+          <w:sz w:val="28"/>
+          <w:szCs w:val="28"/>
+        </w:rPr>
+        <w:t xml:space="preserve">click </w:t>
+      </w:r>
+      <w:r>
+        <w:rPr>
+          <w:sz w:val="28"/>
+          <w:szCs w:val="28"/>
+        </w:rPr>
+        <w:t>2</w:t>
       </w:r>
     </w:p>
     <w:p>
@@ -2205,7 +2270,21 @@
           <w:sz w:val="28"/>
           <w:szCs w:val="28"/>
         </w:rPr>
-        <w:t xml:space="preserve">Make sure the QR code named as </w:t>
+        <w:t xml:space="preserve">Make sure </w:t>
+      </w:r>
+      <w:r>
+        <w:rPr>
+          <w:sz w:val="28"/>
+          <w:szCs w:val="28"/>
+        </w:rPr>
+        <w:t xml:space="preserve">name </w:t>
+      </w:r>
+      <w:r>
+        <w:rPr>
+          <w:sz w:val="28"/>
+          <w:szCs w:val="28"/>
+        </w:rPr>
+        <w:t xml:space="preserve">the QR code as </w:t>
       </w:r>
       <w:proofErr w:type="spellStart"/>
       <w:r>
@@ -2221,7 +2300,21 @@
           <w:sz w:val="28"/>
           <w:szCs w:val="28"/>
         </w:rPr>
-        <w:t>, the text box named as URL</w:t>
+        <w:t xml:space="preserve">, </w:t>
+      </w:r>
+      <w:r>
+        <w:rPr>
+          <w:sz w:val="28"/>
+          <w:szCs w:val="28"/>
+        </w:rPr>
+        <w:t xml:space="preserve">and </w:t>
+      </w:r>
+      <w:r>
+        <w:rPr>
+          <w:sz w:val="28"/>
+          <w:szCs w:val="28"/>
+        </w:rPr>
+        <w:t>the text box as URL</w:t>
       </w:r>
     </w:p>
     <w:p>

</xml_diff>